<commit_message>
obiettivo su engagement riformulato temporaneamente
</commit_message>
<xml_diff>
--- a/doc_justcook.docx
+++ b/doc_justcook.docx
@@ -1,49 +1,49 @@
 
 <file path=word/document.xml><?xml version="1.0" encoding="utf-8"?>
-<w:document xmlns:mc="http://schemas.openxmlformats.org/markup-compatibility/2006" xmlns:o="urn:schemas-microsoft-com:office:office" xmlns:r="http://schemas.openxmlformats.org/officeDocument/2006/relationships" xmlns:m="http://schemas.openxmlformats.org/officeDocument/2006/math" xmlns:v="urn:schemas-microsoft-com:vml" xmlns:wp="http://schemas.openxmlformats.org/drawingml/2006/wordprocessingDrawing" xmlns:w10="urn:schemas-microsoft-com:office:word" xmlns:w="http://schemas.openxmlformats.org/wordprocessingml/2006/main" xmlns:wne="http://schemas.microsoft.com/office/word/2006/wordml" xmlns:sl="http://schemas.openxmlformats.org/schemaLibrary/2006/main" xmlns:a="http://schemas.openxmlformats.org/drawingml/2006/main" xmlns:pic="http://schemas.openxmlformats.org/drawingml/2006/picture" xmlns:c="http://schemas.openxmlformats.org/drawingml/2006/chart" xmlns:lc="http://schemas.openxmlformats.org/drawingml/2006/lockedCanvas" xmlns:dgm="http://schemas.openxmlformats.org/drawingml/2006/diagram" xmlns:wps="http://schemas.microsoft.com/office/word/2010/wordprocessingShape" xmlns:wpg="http://schemas.microsoft.com/office/word/2010/wordprocessingGroup" xmlns:w14="http://schemas.microsoft.com/office/word/2010/wordml" xmlns:w15="http://schemas.microsoft.com/office/word/2012/wordml">
+<w:document xmlns:o="urn:schemas-microsoft-com:office:office" xmlns:r="http://schemas.openxmlformats.org/officeDocument/2006/relationships" xmlns:v="urn:schemas-microsoft-com:vml" xmlns:w="http://schemas.openxmlformats.org/wordprocessingml/2006/main" xmlns:w10="urn:schemas-microsoft-com:office:word" xmlns:wp="http://schemas.openxmlformats.org/drawingml/2006/wordprocessingDrawing" xmlns:wps="http://schemas.microsoft.com/office/word/2010/wordprocessingShape" xmlns:wpg="http://schemas.microsoft.com/office/word/2010/wordprocessingGroup" xmlns:mc="http://schemas.openxmlformats.org/markup-compatibility/2006" xmlns:wp14="http://schemas.microsoft.com/office/word/2010/wordprocessingDrawing" xmlns:w14="http://schemas.microsoft.com/office/word/2010/wordml" mc:Ignorable="w14 wp14">
   <w:body>
     <w:p>
       <w:pPr>
-        <w:pageBreakBefore w:val="0"/>
-        <w:pBdr>
-          <w:top w:space="0" w:sz="0" w:val="nil"/>
-          <w:left w:space="0" w:sz="0" w:val="nil"/>
-          <w:bottom w:space="0" w:sz="0" w:val="nil"/>
-          <w:right w:space="0" w:sz="0" w:val="nil"/>
-          <w:between w:space="0" w:sz="0" w:val="nil"/>
-        </w:pBdr>
-        <w:shd w:fill="auto" w:val="clear"/>
-        <w:spacing w:after="200" w:before="0" w:line="240" w:lineRule="auto"/>
+        <w:pStyle w:val="Normal1"/>
+        <w:pageBreakBefore w:val="false"/>
+        <w:pBdr/>
+        <w:shd w:val="clear" w:fill="auto"/>
+        <w:spacing w:lineRule="auto" w:line="240" w:before="0" w:after="200"/>
         <w:rPr/>
       </w:pPr>
       <w:r>
         <w:rPr/>
         <w:drawing>
-          <wp:inline distB="114300" distT="114300" distL="114300" distR="114300">
+          <wp:inline distT="0" distB="0" distL="0" distR="0">
             <wp:extent cx="5943600" cy="63500"/>
-            <wp:effectExtent b="0" l="0" r="0" t="0"/>
-            <wp:docPr descr="linea orizzontale" id="1" name="image1.png"/>
-            <a:graphic>
+            <wp:effectExtent l="0" t="0" r="0" b="0"/>
+            <wp:docPr id="1" name="image1.png" descr="linea orizzontale"/>
+            <wp:cNvGraphicFramePr>
+              <a:graphicFrameLocks xmlns:a="http://schemas.openxmlformats.org/drawingml/2006/main" noChangeAspect="1"/>
+            </wp:cNvGraphicFramePr>
+            <a:graphic xmlns:a="http://schemas.openxmlformats.org/drawingml/2006/main">
               <a:graphicData uri="http://schemas.openxmlformats.org/drawingml/2006/picture">
-                <pic:pic>
+                <pic:pic xmlns:pic="http://schemas.openxmlformats.org/drawingml/2006/picture">
                   <pic:nvPicPr>
-                    <pic:cNvPr descr="linea orizzontale" id="0" name="image1.png"/>
-                    <pic:cNvPicPr preferRelativeResize="0"/>
+                    <pic:cNvPr id="1" name="image1.png" descr="linea orizzontale"/>
+                    <pic:cNvPicPr>
+                      <a:picLocks noChangeAspect="1" noChangeArrowheads="1"/>
+                    </pic:cNvPicPr>
                   </pic:nvPicPr>
                   <pic:blipFill>
-                    <a:blip r:embed="rId6"/>
-                    <a:srcRect b="0" l="0" r="0" t="0"/>
+                    <a:blip r:embed="rId2"/>
                     <a:stretch>
                       <a:fillRect/>
                     </a:stretch>
                   </pic:blipFill>
-                  <pic:spPr>
+                  <pic:spPr bwMode="auto">
                     <a:xfrm>
                       <a:off x="0" y="0"/>
                       <a:ext cx="5943600" cy="63500"/>
                     </a:xfrm>
-                    <a:prstGeom prst="rect"/>
-                    <a:ln/>
+                    <a:prstGeom prst="rect">
+                      <a:avLst/>
+                    </a:prstGeom>
                   </pic:spPr>
                 </pic:pic>
               </a:graphicData>
@@ -51,55 +51,43 @@
           </wp:inline>
         </w:drawing>
       </w:r>
-      <w:r>
-        <w:rPr>
-          <w:rtl w:val="0"/>
-        </w:rPr>
-      </w:r>
-    </w:p>
-    <w:p>
-      <w:pPr>
-        <w:pageBreakBefore w:val="0"/>
-        <w:pBdr>
-          <w:top w:space="0" w:sz="0" w:val="nil"/>
-          <w:left w:space="0" w:sz="0" w:val="nil"/>
-          <w:bottom w:space="0" w:sz="0" w:val="nil"/>
-          <w:right w:space="0" w:sz="0" w:val="nil"/>
-          <w:between w:space="0" w:sz="0" w:val="nil"/>
-        </w:pBdr>
-        <w:shd w:fill="auto" w:val="clear"/>
-        <w:spacing w:before="0" w:line="240" w:lineRule="auto"/>
-        <w:rPr>
-          <w:b w:val="1"/>
-          <w:color w:val="00ab44"/>
+    </w:p>
+    <w:p>
+      <w:pPr>
+        <w:pStyle w:val="Normal1"/>
+        <w:pageBreakBefore w:val="false"/>
+        <w:pBdr/>
+        <w:shd w:val="clear" w:fill="auto"/>
+        <w:spacing w:lineRule="auto" w:line="240" w:before="0" w:after="0"/>
+        <w:rPr>
+          <w:b/>
+          <w:b/>
+          <w:color w:val="00AB44"/>
           <w:sz w:val="28"/>
           <w:szCs w:val="28"/>
         </w:rPr>
       </w:pPr>
       <w:r>
         <w:rPr>
-          <w:b w:val="1"/>
-          <w:color w:val="00ab44"/>
+          <w:b/>
+          <w:color w:val="00AB44"/>
           <w:sz w:val="28"/>
           <w:szCs w:val="28"/>
-          <w:rtl w:val="0"/>
-        </w:rPr>
-        <w:t xml:space="preserve">Group: T35</w:t>
+        </w:rPr>
+        <w:t>Group: T35</w:t>
       </w:r>
     </w:p>
     <w:p>
       <w:pPr>
         <w:pStyle w:val="Subtitle"/>
-        <w:spacing w:before="0" w:line="240" w:lineRule="auto"/>
+        <w:spacing w:lineRule="auto" w:line="240" w:before="0" w:after="0"/>
         <w:rPr/>
       </w:pPr>
-      <w:bookmarkStart w:colFirst="0" w:colLast="0" w:name="_7zk03p2y39qt" w:id="0"/>
+      <w:bookmarkStart w:id="0" w:name="_7zk03p2y39qt"/>
       <w:bookmarkEnd w:id="0"/>
       <w:r>
-        <w:rPr>
-          <w:rtl w:val="0"/>
-        </w:rPr>
-        <w:t xml:space="preserve">Document: doc_justcook.docx</w:t>
+        <w:rPr/>
+        <w:t>Document: doc_justcook.docx</w:t>
       </w:r>
     </w:p>
     <w:p>
@@ -107,76 +95,55 @@
         <w:pStyle w:val="Subtitle"/>
         <w:rPr/>
       </w:pPr>
-      <w:bookmarkStart w:colFirst="0" w:colLast="0" w:name="_o9jpe6v60l6z" w:id="1"/>
+      <w:bookmarkStart w:id="1" w:name="_o9jpe6v60l6z"/>
       <w:bookmarkEnd w:id="1"/>
       <w:r>
-        <w:rPr>
-          <w:rtl w:val="0"/>
-        </w:rPr>
-        <w:t xml:space="preserve">Revision: 0.1</w:t>
+        <w:rPr/>
+        <w:t>Revision: 0.1</w:t>
       </w:r>
     </w:p>
     <w:p>
       <w:pPr>
         <w:pStyle w:val="Title"/>
-        <w:pageBreakBefore w:val="0"/>
-        <w:pBdr>
-          <w:top w:space="0" w:sz="0" w:val="nil"/>
-          <w:left w:space="0" w:sz="0" w:val="nil"/>
-          <w:bottom w:space="0" w:sz="0" w:val="nil"/>
-          <w:right w:space="0" w:sz="0" w:val="nil"/>
-          <w:between w:space="0" w:sz="0" w:val="nil"/>
-        </w:pBdr>
-        <w:shd w:fill="auto" w:val="clear"/>
-        <w:rPr>
-          <w:rFonts w:ascii="Proxima Nova" w:cs="Proxima Nova" w:eastAsia="Proxima Nova" w:hAnsi="Proxima Nova"/>
+        <w:pageBreakBefore w:val="false"/>
+        <w:pBdr/>
+        <w:shd w:val="clear" w:fill="auto"/>
+        <w:rPr>
+          <w:rFonts w:ascii="Proxima Nova" w:hAnsi="Proxima Nova" w:eastAsia="Proxima Nova" w:cs="Proxima Nova"/>
           <w:color w:val="353744"/>
           <w:sz w:val="72"/>
           <w:szCs w:val="72"/>
         </w:rPr>
       </w:pPr>
-      <w:bookmarkStart w:colFirst="0" w:colLast="0" w:name="_gjdgxs" w:id="2"/>
+      <w:bookmarkStart w:id="2" w:name="_gjdgxs"/>
       <w:bookmarkEnd w:id="2"/>
       <w:r>
-        <w:rPr>
-          <w:rtl w:val="0"/>
-        </w:rPr>
-        <w:t xml:space="preserve">JustCook</w:t>
-      </w:r>
-      <w:r>
-        <w:rPr>
-          <w:rtl w:val="0"/>
-        </w:rPr>
+        <w:rPr/>
+        <w:t>JustCook</w:t>
       </w:r>
     </w:p>
     <w:p>
       <w:pPr>
         <w:pStyle w:val="Subtitle"/>
-        <w:pageBreakBefore w:val="0"/>
-        <w:pBdr>
-          <w:top w:space="0" w:sz="0" w:val="nil"/>
-          <w:left w:space="0" w:sz="0" w:val="nil"/>
-          <w:bottom w:space="0" w:sz="0" w:val="nil"/>
-          <w:right w:space="0" w:sz="0" w:val="nil"/>
-          <w:between w:space="0" w:sz="0" w:val="nil"/>
-        </w:pBdr>
-        <w:shd w:fill="auto" w:val="clear"/>
-        <w:rPr>
-          <w:b w:val="1"/>
+        <w:pageBreakBefore w:val="false"/>
+        <w:pBdr/>
+        <w:shd w:val="clear" w:fill="auto"/>
+        <w:rPr>
+          <w:b/>
+          <w:b/>
           <w:sz w:val="28"/>
           <w:szCs w:val="28"/>
         </w:rPr>
       </w:pPr>
-      <w:bookmarkStart w:colFirst="0" w:colLast="0" w:name="_30j0zll" w:id="3"/>
+      <w:bookmarkStart w:id="3" w:name="_30j0zll"/>
       <w:bookmarkEnd w:id="3"/>
       <w:r>
         <w:rPr>
-          <w:b w:val="1"/>
+          <w:b/>
           <w:sz w:val="28"/>
           <w:szCs w:val="28"/>
-          <w:rtl w:val="0"/>
-        </w:rPr>
-        <w:t xml:space="preserve">22/09/2022</w:t>
+        </w:rPr>
+        <w:t>22/09/2022</w:t>
       </w:r>
     </w:p>
     <w:p>
@@ -184,18 +151,11 @@
         <w:pStyle w:val="Heading1"/>
         <w:rPr/>
       </w:pPr>
-      <w:bookmarkStart w:colFirst="0" w:colLast="0" w:name="_anf35gmpljzo" w:id="4"/>
+      <w:bookmarkStart w:id="4" w:name="_anf35gmpljzo"/>
       <w:bookmarkEnd w:id="4"/>
       <w:r>
-        <w:rPr>
-          <w:rtl w:val="0"/>
-        </w:rPr>
-        <w:t xml:space="preserve">SCOPO DOCUMENTO</w:t>
-      </w:r>
-      <w:r>
-        <w:rPr>
-          <w:rtl w:val="0"/>
-        </w:rPr>
+        <w:rPr/>
+        <w:t>SCOPO DOCUMENTO</w:t>
       </w:r>
     </w:p>
     <w:p>
@@ -203,311 +163,319 @@
         <w:pStyle w:val="Heading1"/>
         <w:rPr/>
       </w:pPr>
-      <w:bookmarkStart w:colFirst="0" w:colLast="0" w:name="_3znysh7" w:id="5"/>
+      <w:bookmarkStart w:id="5" w:name="_3znysh7"/>
       <w:bookmarkEnd w:id="5"/>
       <w:r>
-        <w:rPr>
-          <w:rtl w:val="0"/>
-        </w:rPr>
-        <w:t xml:space="preserve">OBIETTIVI</w:t>
-      </w:r>
-    </w:p>
-    <w:p>
-      <w:pPr>
         <w:rPr/>
-      </w:pPr>
-      <w:r>
-        <w:rPr>
-          <w:rtl w:val="0"/>
-        </w:rPr>
-        <w:t xml:space="preserve">Il progetto ha come obiettivo la creazione di un’applicazione web che permetta di realizzare ricette in base agli ingredienti disponibili nella propria casa.</w:t>
-      </w:r>
-    </w:p>
-    <w:p>
-      <w:pPr>
-        <w:rPr/>
-      </w:pPr>
-      <w:r>
-        <w:rPr>
-          <w:rtl w:val="0"/>
-        </w:rPr>
-        <w:t xml:space="preserve">Questa applicazione dovrà contenere i sottostanti punti:</w:t>
-      </w:r>
-    </w:p>
-    <w:p>
-      <w:pPr>
+        <w:t>OBIETTIVI</w:t>
+      </w:r>
+    </w:p>
+    <w:p>
+      <w:pPr>
+        <w:pStyle w:val="Normal1"/>
+        <w:rPr>
+          <w:sz w:val="22"/>
+          <w:szCs w:val="22"/>
+        </w:rPr>
+      </w:pPr>
+      <w:r>
+        <w:rPr>
+          <w:sz w:val="22"/>
+          <w:szCs w:val="22"/>
+        </w:rPr>
+        <w:t>Il progetto ha come obiettivo la creazione di un’applicazione web che permetta di realizzare ricette in base agli ingredienti disponibili nella propria casa.</w:t>
+      </w:r>
+    </w:p>
+    <w:p>
+      <w:pPr>
+        <w:pStyle w:val="Normal1"/>
+        <w:rPr>
+          <w:sz w:val="22"/>
+          <w:szCs w:val="22"/>
+        </w:rPr>
+      </w:pPr>
+      <w:r>
+        <w:rPr>
+          <w:sz w:val="22"/>
+          <w:szCs w:val="22"/>
+        </w:rPr>
+        <w:t>Questa applicazione dovrà contenere i sottostanti punti:</w:t>
+      </w:r>
+    </w:p>
+    <w:p>
+      <w:pPr>
+        <w:pStyle w:val="Normal1"/>
         <w:numPr>
           <w:ilvl w:val="0"/>
           <w:numId w:val="1"/>
         </w:numPr>
-        <w:spacing w:after="0" w:afterAutospacing="0"/>
+        <w:spacing w:before="200" w:afterAutospacing="0" w:after="0"/>
         <w:ind w:left="720" w:hanging="360"/>
         <w:rPr>
-          <w:u w:val="none"/>
-        </w:rPr>
-      </w:pPr>
-      <w:r>
-        <w:rPr>
-          <w:rtl w:val="0"/>
-        </w:rPr>
-        <w:t xml:space="preserve">L’applicazione deve essere in grado di proporre delle ricette in base agli alimenti presenti in casa e alle preferenze di ogni utente.</w:t>
-      </w:r>
-      <w:r>
-        <w:rPr>
-          <w:rtl w:val="0"/>
-        </w:rPr>
-      </w:r>
-    </w:p>
-    <w:p>
-      <w:pPr>
+          <w:sz w:val="22"/>
+          <w:szCs w:val="22"/>
+        </w:rPr>
+      </w:pPr>
+      <w:r>
+        <w:rPr>
+          <w:sz w:val="22"/>
+          <w:szCs w:val="22"/>
+        </w:rPr>
+        <w:t>L’applicazione deve essere in grado di proporre delle ricette in base agli alimenti presenti in casa e alle preferenze di ogni utente.</w:t>
+      </w:r>
+    </w:p>
+    <w:p>
+      <w:pPr>
+        <w:pStyle w:val="Normal1"/>
         <w:numPr>
           <w:ilvl w:val="0"/>
           <w:numId w:val="1"/>
         </w:numPr>
-        <w:spacing w:after="0" w:afterAutospacing="0" w:before="0" w:beforeAutospacing="0"/>
+        <w:spacing w:beforeAutospacing="0" w:before="0" w:afterAutospacing="0" w:after="0"/>
         <w:ind w:left="720" w:hanging="360"/>
         <w:rPr>
-          <w:u w:val="none"/>
-        </w:rPr>
-      </w:pPr>
-      <w:r>
-        <w:rPr>
-          <w:sz w:val="21"/>
-          <w:szCs w:val="21"/>
-          <w:rtl w:val="0"/>
-        </w:rPr>
-        <w:t xml:space="preserve">Ogni utente può inserire i propri ingredienti nella “dispensa” tramite una barra di ricerca.</w:t>
-      </w:r>
-    </w:p>
-    <w:p>
-      <w:pPr>
+          <w:sz w:val="22"/>
+          <w:szCs w:val="22"/>
+        </w:rPr>
+      </w:pPr>
+      <w:r>
+        <w:rPr>
+          <w:sz w:val="22"/>
+          <w:szCs w:val="22"/>
+        </w:rPr>
+        <w:t>Ogni utente può inserire i propri ingredienti nella “dispensa” tramite una barra di ricerca.</w:t>
+      </w:r>
+    </w:p>
+    <w:p>
+      <w:pPr>
+        <w:pStyle w:val="Normal1"/>
         <w:numPr>
           <w:ilvl w:val="0"/>
           <w:numId w:val="1"/>
         </w:numPr>
-        <w:spacing w:after="0" w:afterAutospacing="0" w:before="0" w:beforeAutospacing="0" w:line="276" w:lineRule="auto"/>
+        <w:spacing w:lineRule="auto" w:line="276" w:beforeAutospacing="0" w:before="0" w:afterAutospacing="0" w:after="0"/>
         <w:ind w:left="720" w:hanging="360"/>
         <w:rPr>
-          <w:sz w:val="21"/>
-          <w:szCs w:val="21"/>
-          <w:u w:val="none"/>
-        </w:rPr>
-      </w:pPr>
-      <w:r>
-        <w:rPr>
-          <w:sz w:val="21"/>
-          <w:szCs w:val="21"/>
-          <w:rtl w:val="0"/>
-        </w:rPr>
-        <w:t xml:space="preserve">I criteri di ricerca possono essere modificati in base a diverse necessità (tempo, costo, difficoltà, strumenti da utilizzare, dieta, allergeni, numero di persone).</w:t>
-      </w:r>
-    </w:p>
-    <w:p>
-      <w:pPr>
+          <w:sz w:val="22"/>
+          <w:szCs w:val="22"/>
+        </w:rPr>
+      </w:pPr>
+      <w:r>
+        <w:rPr>
+          <w:sz w:val="22"/>
+          <w:szCs w:val="22"/>
+        </w:rPr>
+        <w:t>I criteri di ricerca possono essere modificati in base a diverse necessità (tempo, costo, difficoltà, strumenti da utilizzare, dieta, allergeni, numero di persone).</w:t>
+      </w:r>
+    </w:p>
+    <w:p>
+      <w:pPr>
+        <w:pStyle w:val="Normal1"/>
         <w:numPr>
           <w:ilvl w:val="0"/>
           <w:numId w:val="1"/>
         </w:numPr>
-        <w:spacing w:after="0" w:afterAutospacing="0" w:before="0" w:beforeAutospacing="0" w:line="276" w:lineRule="auto"/>
+        <w:spacing w:lineRule="auto" w:line="276" w:beforeAutospacing="0" w:before="0" w:afterAutospacing="0" w:after="0"/>
         <w:ind w:left="720" w:hanging="360"/>
         <w:rPr>
-          <w:sz w:val="21"/>
-          <w:szCs w:val="21"/>
-          <w:u w:val="none"/>
-        </w:rPr>
-      </w:pPr>
-      <w:r>
-        <w:rPr>
-          <w:sz w:val="21"/>
-          <w:szCs w:val="21"/>
-          <w:rtl w:val="0"/>
+          <w:sz w:val="22"/>
+          <w:szCs w:val="22"/>
+        </w:rPr>
+      </w:pPr>
+      <w:r>
+        <w:rPr>
+          <w:sz w:val="22"/>
+          <w:szCs w:val="22"/>
         </w:rPr>
         <w:t xml:space="preserve">Per ogni utente esiste la possibilità di creare un proprio account ottenendo diverse agevolazioni, tra cui il salvataggio delle ricette preferite, dei criteri di ricerca e degli alimenti rimanenti “in dispensa”. </w:t>
       </w:r>
     </w:p>
     <w:p>
       <w:pPr>
+        <w:pStyle w:val="Normal1"/>
         <w:numPr>
           <w:ilvl w:val="0"/>
           <w:numId w:val="1"/>
         </w:numPr>
-        <w:spacing w:after="0" w:afterAutospacing="0" w:before="0" w:beforeAutospacing="0" w:line="276" w:lineRule="auto"/>
+        <w:spacing w:lineRule="auto" w:line="276" w:beforeAutospacing="0" w:before="0" w:afterAutospacing="0" w:after="0"/>
         <w:ind w:left="720" w:hanging="360"/>
         <w:rPr>
-          <w:sz w:val="21"/>
-          <w:szCs w:val="21"/>
-          <w:u w:val="none"/>
-        </w:rPr>
-      </w:pPr>
-      <w:r>
-        <w:rPr>
-          <w:sz w:val="21"/>
-          <w:szCs w:val="21"/>
-          <w:rtl w:val="0"/>
+          <w:sz w:val="22"/>
+          <w:szCs w:val="22"/>
+        </w:rPr>
+      </w:pPr>
+      <w:r>
+        <w:rPr>
+          <w:sz w:val="22"/>
+          <w:szCs w:val="22"/>
         </w:rPr>
         <w:t xml:space="preserve">Ogni ricetta ha la possibilità di essere “completata” fornendo un aggiornamento automatico della “dispensa”. Quest'ultimo consiste nel togliere gli alimenti appena utilizzati. </w:t>
       </w:r>
     </w:p>
     <w:p>
       <w:pPr>
+        <w:pStyle w:val="Normal1"/>
         <w:numPr>
           <w:ilvl w:val="0"/>
           <w:numId w:val="1"/>
         </w:numPr>
-        <w:spacing w:after="0" w:afterAutospacing="0" w:before="0" w:beforeAutospacing="0" w:line="276" w:lineRule="auto"/>
+        <w:spacing w:lineRule="auto" w:line="276" w:beforeAutospacing="0" w:before="0" w:afterAutospacing="0" w:after="0"/>
         <w:ind w:left="720" w:hanging="360"/>
         <w:rPr>
-          <w:sz w:val="21"/>
-          <w:szCs w:val="21"/>
-          <w:u w:val="none"/>
-        </w:rPr>
-      </w:pPr>
-      <w:r>
-        <w:rPr>
-          <w:sz w:val="21"/>
-          <w:szCs w:val="21"/>
-          <w:rtl w:val="0"/>
-        </w:rPr>
-        <w:t xml:space="preserve">Ogni utente iscritto può commentare le ricette, lasciare una votazione e aggiungere foto del piatto ricreato.</w:t>
-      </w:r>
-    </w:p>
-    <w:p>
-      <w:pPr>
+          <w:sz w:val="22"/>
+          <w:szCs w:val="22"/>
+        </w:rPr>
+      </w:pPr>
+      <w:r>
+        <w:rPr>
+          <w:sz w:val="22"/>
+          <w:szCs w:val="22"/>
+        </w:rPr>
+        <w:t>Ogni utente iscritto può commentare le ricette, lasciare una votazione e aggiungere foto del piatto ricreato.</w:t>
+      </w:r>
+    </w:p>
+    <w:p>
+      <w:pPr>
+        <w:pStyle w:val="Normal1"/>
         <w:numPr>
           <w:ilvl w:val="0"/>
           <w:numId w:val="1"/>
         </w:numPr>
-        <w:spacing w:after="240" w:before="0" w:beforeAutospacing="0" w:line="276" w:lineRule="auto"/>
+        <w:spacing w:lineRule="auto" w:line="276" w:beforeAutospacing="0" w:before="0" w:after="240"/>
         <w:ind w:left="720" w:hanging="360"/>
-        <w:rPr>
-          <w:sz w:val="21"/>
-          <w:szCs w:val="21"/>
-          <w:u w:val="none"/>
-        </w:rPr>
-      </w:pPr>
-      <w:r>
-        <w:rPr>
-          <w:sz w:val="21"/>
-          <w:szCs w:val="21"/>
-          <w:rtl w:val="0"/>
-        </w:rPr>
-        <w:t xml:space="preserve">In base all’interazione (commenti, voti, immagini) viene applicato un sistema di engagement che in futuro permetterà all’utente di pubblicare nuove ricette.</w:t>
-      </w:r>
-    </w:p>
-    <w:p>
-      <w:pPr>
-        <w:pageBreakBefore w:val="0"/>
-        <w:ind w:left="720" w:firstLine="0"/>
         <w:rPr/>
       </w:pPr>
       <w:r>
         <w:rPr>
-          <w:rtl w:val="0"/>
+          <w:sz w:val="22"/>
+          <w:szCs w:val="22"/>
+        </w:rPr>
+        <w:t xml:space="preserve">Gli utenti registrati più attivi della piattaforma, ovvero che interagiscono frequentemente con </w:t>
+      </w:r>
+      <w:r>
+        <w:rPr>
+          <w:sz w:val="22"/>
+          <w:szCs w:val="22"/>
+        </w:rPr>
+        <w:t xml:space="preserve">commenti, voti, immagini, </w:t>
+      </w:r>
+      <w:r>
+        <w:rPr>
+          <w:sz w:val="22"/>
+          <w:szCs w:val="22"/>
+        </w:rPr>
+        <w:t>avranno la possibilità di pubblicare ricette.</w:t>
+      </w:r>
+    </w:p>
+    <w:p>
+      <w:pPr>
+        <w:pStyle w:val="Normal1"/>
+        <w:pageBreakBefore w:val="false"/>
+        <w:ind w:left="720" w:hanging="0"/>
+        <w:rPr>
+          <w:sz w:val="22"/>
+          <w:szCs w:val="22"/>
+        </w:rPr>
+      </w:pPr>
+      <w:r>
+        <w:rPr>
+          <w:sz w:val="22"/>
+          <w:szCs w:val="22"/>
         </w:rPr>
       </w:r>
     </w:p>
     <w:sectPr>
-      <w:headerReference r:id="rId7" w:type="default"/>
-      <w:headerReference r:id="rId8" w:type="first"/>
-      <w:footerReference r:id="rId9" w:type="first"/>
-      <w:pgSz w:h="15840" w:w="12240" w:orient="portrait"/>
-      <w:pgMar w:bottom="1080" w:top="1080" w:left="1440" w:right="1440" w:header="0" w:footer="720"/>
-      <w:pgNumType w:start="1"/>
-      <w:titlePg w:val="1"/>
+      <w:headerReference w:type="default" r:id="rId3"/>
+      <w:headerReference w:type="first" r:id="rId4"/>
+      <w:footerReference w:type="first" r:id="rId5"/>
+      <w:type w:val="nextPage"/>
+      <w:pgSz w:w="12240" w:h="15840"/>
+      <w:pgMar w:left="1440" w:right="1440" w:header="0" w:top="1080" w:footer="0" w:bottom="720" w:gutter="0"/>
+      <w:pgNumType w:start="1" w:fmt="decimal"/>
+      <w:formProt w:val="false"/>
+      <w:titlePg/>
+      <w:textDirection w:val="lrTb"/>
+      <w:docGrid w:type="default" w:linePitch="100" w:charSpace="4096"/>
     </w:sectPr>
   </w:body>
 </w:document>
 </file>
 
 <file path=word/footer1.xml><?xml version="1.0" encoding="utf-8"?>
-<w:ftr xmlns:mc="http://schemas.openxmlformats.org/markup-compatibility/2006" xmlns:o="urn:schemas-microsoft-com:office:office" xmlns:r="http://schemas.openxmlformats.org/officeDocument/2006/relationships" xmlns:m="http://schemas.openxmlformats.org/officeDocument/2006/math" xmlns:v="urn:schemas-microsoft-com:vml" xmlns:wp="http://schemas.openxmlformats.org/drawingml/2006/wordprocessingDrawing" xmlns:w10="urn:schemas-microsoft-com:office:word" xmlns:w="http://schemas.openxmlformats.org/wordprocessingml/2006/main" xmlns:wne="http://schemas.microsoft.com/office/word/2006/wordml" xmlns:sl="http://schemas.openxmlformats.org/schemaLibrary/2006/main" xmlns:a="http://schemas.openxmlformats.org/drawingml/2006/main" xmlns:pic="http://schemas.openxmlformats.org/drawingml/2006/picture" xmlns:c="http://schemas.openxmlformats.org/drawingml/2006/chart" xmlns:lc="http://schemas.openxmlformats.org/drawingml/2006/lockedCanvas" xmlns:dgm="http://schemas.openxmlformats.org/drawingml/2006/diagram" xmlns:wps="http://schemas.microsoft.com/office/word/2010/wordprocessingShape" xmlns:wpg="http://schemas.microsoft.com/office/word/2010/wordprocessingGroup" xmlns:w14="http://schemas.microsoft.com/office/word/2010/wordml" xmlns:w15="http://schemas.microsoft.com/office/word/2012/wordml">
+<w:ftr xmlns:o="urn:schemas-microsoft-com:office:office" xmlns:r="http://schemas.openxmlformats.org/officeDocument/2006/relationships" xmlns:v="urn:schemas-microsoft-com:vml" xmlns:w="http://schemas.openxmlformats.org/wordprocessingml/2006/main" xmlns:w10="urn:schemas-microsoft-com:office:word" xmlns:wp="http://schemas.openxmlformats.org/drawingml/2006/wordprocessingDrawing" xmlns:wps="http://schemas.microsoft.com/office/word/2010/wordprocessingShape" xmlns:wpg="http://schemas.microsoft.com/office/word/2010/wordprocessingGroup" xmlns:mc="http://schemas.openxmlformats.org/markup-compatibility/2006" xmlns:wp14="http://schemas.microsoft.com/office/word/2010/wordprocessingDrawing" xmlns:w14="http://schemas.microsoft.com/office/word/2010/wordml" mc:Ignorable="w14 wp14">
   <w:p>
     <w:pPr>
-      <w:pageBreakBefore w:val="0"/>
-      <w:pBdr>
-        <w:top w:space="0" w:sz="0" w:val="nil"/>
-        <w:left w:space="0" w:sz="0" w:val="nil"/>
-        <w:bottom w:space="0" w:sz="0" w:val="nil"/>
-        <w:right w:space="0" w:sz="0" w:val="nil"/>
-        <w:between w:space="0" w:sz="0" w:val="nil"/>
-      </w:pBdr>
-      <w:shd w:fill="auto" w:val="clear"/>
-      <w:spacing w:after="720" w:lineRule="auto"/>
+      <w:pStyle w:val="Normal1"/>
+      <w:pageBreakBefore w:val="false"/>
+      <w:pBdr/>
+      <w:shd w:val="clear" w:fill="auto"/>
+      <w:spacing w:lineRule="auto" w:line="240" w:before="200" w:after="720"/>
       <w:rPr/>
     </w:pPr>
     <w:r>
-      <w:rPr>
-        <w:rtl w:val="0"/>
-      </w:rPr>
+      <w:rPr/>
     </w:r>
   </w:p>
 </w:ftr>
 </file>
 
 <file path=word/header1.xml><?xml version="1.0" encoding="utf-8"?>
-<w:hdr xmlns:mc="http://schemas.openxmlformats.org/markup-compatibility/2006" xmlns:o="urn:schemas-microsoft-com:office:office" xmlns:r="http://schemas.openxmlformats.org/officeDocument/2006/relationships" xmlns:m="http://schemas.openxmlformats.org/officeDocument/2006/math" xmlns:v="urn:schemas-microsoft-com:vml" xmlns:wp="http://schemas.openxmlformats.org/drawingml/2006/wordprocessingDrawing" xmlns:w10="urn:schemas-microsoft-com:office:word" xmlns:w="http://schemas.openxmlformats.org/wordprocessingml/2006/main" xmlns:wne="http://schemas.microsoft.com/office/word/2006/wordml" xmlns:sl="http://schemas.openxmlformats.org/schemaLibrary/2006/main" xmlns:a="http://schemas.openxmlformats.org/drawingml/2006/main" xmlns:pic="http://schemas.openxmlformats.org/drawingml/2006/picture" xmlns:c="http://schemas.openxmlformats.org/drawingml/2006/chart" xmlns:lc="http://schemas.openxmlformats.org/drawingml/2006/lockedCanvas" xmlns:dgm="http://schemas.openxmlformats.org/drawingml/2006/diagram" xmlns:wps="http://schemas.microsoft.com/office/word/2010/wordprocessingShape" xmlns:wpg="http://schemas.microsoft.com/office/word/2010/wordprocessingGroup" xmlns:w14="http://schemas.microsoft.com/office/word/2010/wordml" xmlns:w15="http://schemas.microsoft.com/office/word/2012/wordml">
+<w:hdr xmlns:o="urn:schemas-microsoft-com:office:office" xmlns:r="http://schemas.openxmlformats.org/officeDocument/2006/relationships" xmlns:v="urn:schemas-microsoft-com:vml" xmlns:w="http://schemas.openxmlformats.org/wordprocessingml/2006/main" xmlns:w10="urn:schemas-microsoft-com:office:word" xmlns:wp="http://schemas.openxmlformats.org/drawingml/2006/wordprocessingDrawing" xmlns:wps="http://schemas.microsoft.com/office/word/2010/wordprocessingShape" xmlns:wpg="http://schemas.microsoft.com/office/word/2010/wordprocessingGroup" xmlns:mc="http://schemas.openxmlformats.org/markup-compatibility/2006" xmlns:wp14="http://schemas.microsoft.com/office/word/2010/wordprocessingDrawing" xmlns:w14="http://schemas.microsoft.com/office/word/2010/wordml" mc:Ignorable="w14 wp14">
   <w:p>
     <w:pPr>
-      <w:pageBreakBefore w:val="0"/>
-      <w:pBdr>
-        <w:top w:space="0" w:sz="0" w:val="nil"/>
-        <w:left w:space="0" w:sz="0" w:val="nil"/>
-        <w:bottom w:space="0" w:sz="0" w:val="nil"/>
-        <w:right w:space="0" w:sz="0" w:val="nil"/>
-        <w:between w:space="0" w:sz="0" w:val="nil"/>
-      </w:pBdr>
-      <w:shd w:fill="auto" w:val="clear"/>
-      <w:spacing w:before="400" w:lineRule="auto"/>
+      <w:pStyle w:val="Normal1"/>
+      <w:pageBreakBefore w:val="false"/>
+      <w:pBdr/>
+      <w:shd w:val="clear" w:fill="auto"/>
+      <w:spacing w:lineRule="auto" w:line="240" w:before="400" w:after="0"/>
       <w:rPr/>
     </w:pPr>
     <w:r>
-      <w:rPr>
-        <w:rtl w:val="0"/>
-      </w:rPr>
+      <w:rPr/>
     </w:r>
   </w:p>
   <w:p>
     <w:pPr>
-      <w:pageBreakBefore w:val="0"/>
-      <w:pBdr>
-        <w:top w:space="0" w:sz="0" w:val="nil"/>
-        <w:left w:space="0" w:sz="0" w:val="nil"/>
-        <w:bottom w:space="0" w:sz="0" w:val="nil"/>
-        <w:right w:space="0" w:sz="0" w:val="nil"/>
-        <w:between w:space="0" w:sz="0" w:val="nil"/>
-      </w:pBdr>
-      <w:shd w:fill="auto" w:val="clear"/>
-      <w:spacing w:before="0" w:lineRule="auto"/>
+      <w:pStyle w:val="Normal1"/>
+      <w:pageBreakBefore w:val="false"/>
+      <w:pBdr/>
+      <w:shd w:val="clear" w:fill="auto"/>
+      <w:spacing w:lineRule="auto" w:line="240" w:before="0" w:after="0"/>
       <w:rPr/>
     </w:pPr>
     <w:r>
       <w:rPr/>
       <w:drawing>
-        <wp:inline distB="114300" distT="114300" distL="114300" distR="114300">
+        <wp:inline distT="0" distB="0" distL="0" distR="0">
           <wp:extent cx="5943600" cy="38100"/>
-          <wp:effectExtent b="0" l="0" r="0" t="0"/>
-          <wp:docPr descr="horizontal line" id="2" name="image2.png"/>
-          <a:graphic>
+          <wp:effectExtent l="0" t="0" r="0" b="0"/>
+          <wp:docPr id="2" name="image2.png" descr="horizontal line"/>
+          <wp:cNvGraphicFramePr>
+            <a:graphicFrameLocks xmlns:a="http://schemas.openxmlformats.org/drawingml/2006/main" noChangeAspect="1"/>
+          </wp:cNvGraphicFramePr>
+          <a:graphic xmlns:a="http://schemas.openxmlformats.org/drawingml/2006/main">
             <a:graphicData uri="http://schemas.openxmlformats.org/drawingml/2006/picture">
-              <pic:pic>
+              <pic:pic xmlns:pic="http://schemas.openxmlformats.org/drawingml/2006/picture">
                 <pic:nvPicPr>
-                  <pic:cNvPr descr="horizontal line" id="0" name="image2.png"/>
-                  <pic:cNvPicPr preferRelativeResize="0"/>
+                  <pic:cNvPr id="2" name="image2.png" descr="horizontal line"/>
+                  <pic:cNvPicPr>
+                    <a:picLocks noChangeAspect="1" noChangeArrowheads="1"/>
+                  </pic:cNvPicPr>
                 </pic:nvPicPr>
                 <pic:blipFill>
                   <a:blip r:embed="rId1"/>
-                  <a:srcRect b="0" l="0" r="0" t="0"/>
                   <a:stretch>
                     <a:fillRect/>
                   </a:stretch>
                 </pic:blipFill>
-                <pic:spPr>
+                <pic:spPr bwMode="auto">
                   <a:xfrm>
                     <a:off x="0" y="0"/>
                     <a:ext cx="5943600" cy="38100"/>
                   </a:xfrm>
-                  <a:prstGeom prst="rect"/>
-                  <a:ln/>
+                  <a:prstGeom prst="rect">
+                    <a:avLst/>
+                  </a:prstGeom>
                 </pic:spPr>
               </pic:pic>
             </a:graphicData>
@@ -515,64 +483,59 @@
         </wp:inline>
       </w:drawing>
     </w:r>
-    <w:r>
-      <w:rPr>
-        <w:rtl w:val="0"/>
-      </w:rPr>
-    </w:r>
   </w:p>
 </w:hdr>
 </file>
 
 <file path=word/header2.xml><?xml version="1.0" encoding="utf-8"?>
-<w:hdr xmlns:mc="http://schemas.openxmlformats.org/markup-compatibility/2006" xmlns:o="urn:schemas-microsoft-com:office:office" xmlns:r="http://schemas.openxmlformats.org/officeDocument/2006/relationships" xmlns:m="http://schemas.openxmlformats.org/officeDocument/2006/math" xmlns:v="urn:schemas-microsoft-com:vml" xmlns:wp="http://schemas.openxmlformats.org/drawingml/2006/wordprocessingDrawing" xmlns:w10="urn:schemas-microsoft-com:office:word" xmlns:w="http://schemas.openxmlformats.org/wordprocessingml/2006/main" xmlns:wne="http://schemas.microsoft.com/office/word/2006/wordml" xmlns:sl="http://schemas.openxmlformats.org/schemaLibrary/2006/main" xmlns:a="http://schemas.openxmlformats.org/drawingml/2006/main" xmlns:pic="http://schemas.openxmlformats.org/drawingml/2006/picture" xmlns:c="http://schemas.openxmlformats.org/drawingml/2006/chart" xmlns:lc="http://schemas.openxmlformats.org/drawingml/2006/lockedCanvas" xmlns:dgm="http://schemas.openxmlformats.org/drawingml/2006/diagram" xmlns:wps="http://schemas.microsoft.com/office/word/2010/wordprocessingShape" xmlns:wpg="http://schemas.microsoft.com/office/word/2010/wordprocessingGroup" xmlns:w14="http://schemas.microsoft.com/office/word/2010/wordml" xmlns:w15="http://schemas.microsoft.com/office/word/2012/wordml">
+<w:hdr xmlns:o="urn:schemas-microsoft-com:office:office" xmlns:r="http://schemas.openxmlformats.org/officeDocument/2006/relationships" xmlns:v="urn:schemas-microsoft-com:vml" xmlns:w="http://schemas.openxmlformats.org/wordprocessingml/2006/main" xmlns:w10="urn:schemas-microsoft-com:office:word" xmlns:wp="http://schemas.openxmlformats.org/drawingml/2006/wordprocessingDrawing" xmlns:wps="http://schemas.microsoft.com/office/word/2010/wordprocessingShape" xmlns:wpg="http://schemas.microsoft.com/office/word/2010/wordprocessingGroup" xmlns:mc="http://schemas.openxmlformats.org/markup-compatibility/2006" xmlns:wp14="http://schemas.microsoft.com/office/word/2010/wordprocessingDrawing" xmlns:w14="http://schemas.microsoft.com/office/word/2010/wordml" mc:Ignorable="w14 wp14">
   <w:p>
     <w:pPr>
-      <w:pageBreakBefore w:val="0"/>
-      <w:pBdr>
-        <w:top w:space="0" w:sz="0" w:val="nil"/>
-        <w:left w:space="0" w:sz="0" w:val="nil"/>
-        <w:bottom w:space="0" w:sz="0" w:val="nil"/>
-        <w:right w:space="0" w:sz="0" w:val="nil"/>
-        <w:between w:space="0" w:sz="0" w:val="nil"/>
-      </w:pBdr>
-      <w:shd w:fill="auto" w:val="clear"/>
+      <w:pStyle w:val="Normal1"/>
+      <w:pageBreakBefore w:val="false"/>
+      <w:pBdr/>
+      <w:shd w:val="clear" w:fill="auto"/>
+      <w:spacing w:before="200" w:after="0"/>
       <w:rPr/>
     </w:pPr>
     <w:r>
-      <w:rPr>
-        <w:rtl w:val="0"/>
-      </w:rPr>
+      <w:rPr/>
     </w:r>
   </w:p>
 </w:hdr>
 </file>
 
 <file path=word/numbering.xml><?xml version="1.0" encoding="utf-8"?>
-<w:numbering xmlns:mc="http://schemas.openxmlformats.org/markup-compatibility/2006" xmlns:o="urn:schemas-microsoft-com:office:office" xmlns:r="http://schemas.openxmlformats.org/officeDocument/2006/relationships" xmlns:m="http://schemas.openxmlformats.org/officeDocument/2006/math" xmlns:v="urn:schemas-microsoft-com:vml" xmlns:wp="http://schemas.openxmlformats.org/drawingml/2006/wordprocessingDrawing" xmlns:w10="urn:schemas-microsoft-com:office:word" xmlns:w="http://schemas.openxmlformats.org/wordprocessingml/2006/main" xmlns:wne="http://schemas.microsoft.com/office/word/2006/wordml" xmlns:sl="http://schemas.openxmlformats.org/schemaLibrary/2006/main" xmlns:a="http://schemas.openxmlformats.org/drawingml/2006/main" xmlns:pic="http://schemas.openxmlformats.org/drawingml/2006/picture" xmlns:c="http://schemas.openxmlformats.org/drawingml/2006/chart" xmlns:lc="http://schemas.openxmlformats.org/drawingml/2006/lockedCanvas" xmlns:dgm="http://schemas.openxmlformats.org/drawingml/2006/diagram" xmlns:wps="http://schemas.microsoft.com/office/word/2010/wordprocessingShape" xmlns:wpg="http://schemas.microsoft.com/office/word/2010/wordprocessingGroup" xmlns:w14="http://schemas.microsoft.com/office/word/2010/wordml" xmlns:w15="http://schemas.microsoft.com/office/word/2012/wordml">
+<w:numbering xmlns:w="http://schemas.openxmlformats.org/wordprocessingml/2006/main" xmlns:o="urn:schemas-microsoft-com:office:office" xmlns:r="http://schemas.openxmlformats.org/officeDocument/2006/relationships" xmlns:v="urn:schemas-microsoft-com:vml">
   <w:abstractNum w:abstractNumId="1">
     <w:lvl w:ilvl="0">
       <w:start w:val="1"/>
       <w:numFmt w:val="bullet"/>
-      <w:lvlText w:val="●"/>
-      <w:lvlJc w:val="left"/>
-      <w:pPr>
+      <w:lvlText w:val=""/>
+      <w:lvlJc w:val="left"/>
+      <w:pPr>
+        <w:tabs>
+          <w:tab w:val="num" w:pos="0"/>
+        </w:tabs>
         <w:ind w:left="720" w:hanging="360"/>
       </w:pPr>
       <w:rPr>
-        <w:u w:val="none"/>
+        <w:rFonts w:ascii="Wingdings" w:hAnsi="Wingdings" w:cs="Wingdings" w:hint="default"/>
       </w:rPr>
     </w:lvl>
     <w:lvl w:ilvl="1">
       <w:start w:val="1"/>
       <w:numFmt w:val="bullet"/>
-      <w:lvlText w:val="○"/>
-      <w:lvlJc w:val="left"/>
-      <w:pPr>
+      <w:lvlText w:val=""/>
+      <w:lvlJc w:val="left"/>
+      <w:pPr>
+        <w:tabs>
+          <w:tab w:val="num" w:pos="0"/>
+        </w:tabs>
         <w:ind w:left="1440" w:hanging="360"/>
       </w:pPr>
       <w:rPr>
-        <w:u w:val="none"/>
+        <w:rFonts w:ascii="Wingdings 2" w:hAnsi="Wingdings 2" w:cs="Wingdings 2" w:hint="default"/>
       </w:rPr>
     </w:lvl>
     <w:lvl w:ilvl="2">
@@ -581,34 +544,43 @@
       <w:lvlText w:val="■"/>
       <w:lvlJc w:val="left"/>
       <w:pPr>
+        <w:tabs>
+          <w:tab w:val="num" w:pos="0"/>
+        </w:tabs>
         <w:ind w:left="2160" w:hanging="360"/>
       </w:pPr>
       <w:rPr>
-        <w:u w:val="none"/>
+        <w:rFonts w:ascii="OpenSymbol" w:hAnsi="OpenSymbol" w:cs="OpenSymbol" w:hint="default"/>
       </w:rPr>
     </w:lvl>
     <w:lvl w:ilvl="3">
       <w:start w:val="1"/>
       <w:numFmt w:val="bullet"/>
-      <w:lvlText w:val="●"/>
-      <w:lvlJc w:val="left"/>
-      <w:pPr>
+      <w:lvlText w:val=""/>
+      <w:lvlJc w:val="left"/>
+      <w:pPr>
+        <w:tabs>
+          <w:tab w:val="num" w:pos="0"/>
+        </w:tabs>
         <w:ind w:left="2880" w:hanging="360"/>
       </w:pPr>
       <w:rPr>
-        <w:u w:val="none"/>
+        <w:rFonts w:ascii="Wingdings" w:hAnsi="Wingdings" w:cs="Wingdings" w:hint="default"/>
       </w:rPr>
     </w:lvl>
     <w:lvl w:ilvl="4">
       <w:start w:val="1"/>
       <w:numFmt w:val="bullet"/>
-      <w:lvlText w:val="○"/>
-      <w:lvlJc w:val="left"/>
-      <w:pPr>
+      <w:lvlText w:val=""/>
+      <w:lvlJc w:val="left"/>
+      <w:pPr>
+        <w:tabs>
+          <w:tab w:val="num" w:pos="0"/>
+        </w:tabs>
         <w:ind w:left="3600" w:hanging="360"/>
       </w:pPr>
       <w:rPr>
-        <w:u w:val="none"/>
+        <w:rFonts w:ascii="Wingdings 2" w:hAnsi="Wingdings 2" w:cs="Wingdings 2" w:hint="default"/>
       </w:rPr>
     </w:lvl>
     <w:lvl w:ilvl="5">
@@ -617,34 +589,43 @@
       <w:lvlText w:val="■"/>
       <w:lvlJc w:val="left"/>
       <w:pPr>
+        <w:tabs>
+          <w:tab w:val="num" w:pos="0"/>
+        </w:tabs>
         <w:ind w:left="4320" w:hanging="360"/>
       </w:pPr>
       <w:rPr>
-        <w:u w:val="none"/>
+        <w:rFonts w:ascii="OpenSymbol" w:hAnsi="OpenSymbol" w:cs="OpenSymbol" w:hint="default"/>
       </w:rPr>
     </w:lvl>
     <w:lvl w:ilvl="6">
       <w:start w:val="1"/>
       <w:numFmt w:val="bullet"/>
-      <w:lvlText w:val="●"/>
-      <w:lvlJc w:val="left"/>
-      <w:pPr>
+      <w:lvlText w:val=""/>
+      <w:lvlJc w:val="left"/>
+      <w:pPr>
+        <w:tabs>
+          <w:tab w:val="num" w:pos="0"/>
+        </w:tabs>
         <w:ind w:left="5040" w:hanging="360"/>
       </w:pPr>
       <w:rPr>
-        <w:u w:val="none"/>
+        <w:rFonts w:ascii="Wingdings" w:hAnsi="Wingdings" w:cs="Wingdings" w:hint="default"/>
       </w:rPr>
     </w:lvl>
     <w:lvl w:ilvl="7">
       <w:start w:val="1"/>
       <w:numFmt w:val="bullet"/>
-      <w:lvlText w:val="○"/>
-      <w:lvlJc w:val="left"/>
-      <w:pPr>
+      <w:lvlText w:val=""/>
+      <w:lvlJc w:val="left"/>
+      <w:pPr>
+        <w:tabs>
+          <w:tab w:val="num" w:pos="0"/>
+        </w:tabs>
         <w:ind w:left="5760" w:hanging="360"/>
       </w:pPr>
       <w:rPr>
-        <w:u w:val="none"/>
+        <w:rFonts w:ascii="Wingdings 2" w:hAnsi="Wingdings 2" w:cs="Wingdings 2" w:hint="default"/>
       </w:rPr>
     </w:lvl>
     <w:lvl w:ilvl="8">
@@ -653,81 +634,221 @@
       <w:lvlText w:val="■"/>
       <w:lvlJc w:val="left"/>
       <w:pPr>
+        <w:tabs>
+          <w:tab w:val="num" w:pos="0"/>
+        </w:tabs>
         <w:ind w:left="6480" w:hanging="360"/>
       </w:pPr>
       <w:rPr>
-        <w:u w:val="none"/>
+        <w:rFonts w:ascii="OpenSymbol" w:hAnsi="OpenSymbol" w:cs="OpenSymbol" w:hint="default"/>
       </w:rPr>
+    </w:lvl>
+  </w:abstractNum>
+  <w:abstractNum w:abstractNumId="2">
+    <w:lvl w:ilvl="0">
+      <w:start w:val="1"/>
+      <w:numFmt w:val="none"/>
+      <w:suff w:val="nothing"/>
+      <w:lvlText w:val=""/>
+      <w:lvlJc w:val="left"/>
+      <w:pPr>
+        <w:tabs>
+          <w:tab w:val="num" w:pos="0"/>
+        </w:tabs>
+        <w:ind w:left="0" w:hanging="0"/>
+      </w:pPr>
+    </w:lvl>
+    <w:lvl w:ilvl="1">
+      <w:start w:val="1"/>
+      <w:numFmt w:val="none"/>
+      <w:suff w:val="nothing"/>
+      <w:lvlText w:val=""/>
+      <w:lvlJc w:val="left"/>
+      <w:pPr>
+        <w:tabs>
+          <w:tab w:val="num" w:pos="0"/>
+        </w:tabs>
+        <w:ind w:left="0" w:hanging="0"/>
+      </w:pPr>
+    </w:lvl>
+    <w:lvl w:ilvl="2">
+      <w:start w:val="1"/>
+      <w:numFmt w:val="none"/>
+      <w:suff w:val="nothing"/>
+      <w:lvlText w:val=""/>
+      <w:lvlJc w:val="left"/>
+      <w:pPr>
+        <w:tabs>
+          <w:tab w:val="num" w:pos="0"/>
+        </w:tabs>
+        <w:ind w:left="0" w:hanging="0"/>
+      </w:pPr>
+    </w:lvl>
+    <w:lvl w:ilvl="3">
+      <w:start w:val="1"/>
+      <w:numFmt w:val="none"/>
+      <w:suff w:val="nothing"/>
+      <w:lvlText w:val=""/>
+      <w:lvlJc w:val="left"/>
+      <w:pPr>
+        <w:tabs>
+          <w:tab w:val="num" w:pos="0"/>
+        </w:tabs>
+        <w:ind w:left="0" w:hanging="0"/>
+      </w:pPr>
+    </w:lvl>
+    <w:lvl w:ilvl="4">
+      <w:start w:val="1"/>
+      <w:numFmt w:val="none"/>
+      <w:suff w:val="nothing"/>
+      <w:lvlText w:val=""/>
+      <w:lvlJc w:val="left"/>
+      <w:pPr>
+        <w:tabs>
+          <w:tab w:val="num" w:pos="0"/>
+        </w:tabs>
+        <w:ind w:left="0" w:hanging="0"/>
+      </w:pPr>
+    </w:lvl>
+    <w:lvl w:ilvl="5">
+      <w:start w:val="1"/>
+      <w:numFmt w:val="none"/>
+      <w:suff w:val="nothing"/>
+      <w:lvlText w:val=""/>
+      <w:lvlJc w:val="left"/>
+      <w:pPr>
+        <w:tabs>
+          <w:tab w:val="num" w:pos="0"/>
+        </w:tabs>
+        <w:ind w:left="0" w:hanging="0"/>
+      </w:pPr>
+    </w:lvl>
+    <w:lvl w:ilvl="6">
+      <w:start w:val="1"/>
+      <w:numFmt w:val="none"/>
+      <w:suff w:val="nothing"/>
+      <w:lvlText w:val=""/>
+      <w:lvlJc w:val="left"/>
+      <w:pPr>
+        <w:tabs>
+          <w:tab w:val="num" w:pos="0"/>
+        </w:tabs>
+        <w:ind w:left="0" w:hanging="0"/>
+      </w:pPr>
+    </w:lvl>
+    <w:lvl w:ilvl="7">
+      <w:start w:val="1"/>
+      <w:numFmt w:val="none"/>
+      <w:suff w:val="nothing"/>
+      <w:lvlText w:val=""/>
+      <w:lvlJc w:val="left"/>
+      <w:pPr>
+        <w:tabs>
+          <w:tab w:val="num" w:pos="0"/>
+        </w:tabs>
+        <w:ind w:left="0" w:hanging="0"/>
+      </w:pPr>
+    </w:lvl>
+    <w:lvl w:ilvl="8">
+      <w:start w:val="1"/>
+      <w:numFmt w:val="none"/>
+      <w:suff w:val="nothing"/>
+      <w:lvlText w:val=""/>
+      <w:lvlJc w:val="left"/>
+      <w:pPr>
+        <w:tabs>
+          <w:tab w:val="num" w:pos="0"/>
+        </w:tabs>
+        <w:ind w:left="0" w:hanging="0"/>
+      </w:pPr>
     </w:lvl>
   </w:abstractNum>
   <w:num w:numId="1">
     <w:abstractNumId w:val="1"/>
+  </w:num>
+  <w:num w:numId="2">
+    <w:abstractNumId w:val="2"/>
   </w:num>
 </w:numbering>
 </file>
 
 <file path=word/styles.xml><?xml version="1.0" encoding="utf-8"?>
-<w:styles xmlns:mc="http://schemas.openxmlformats.org/markup-compatibility/2006" xmlns:o="urn:schemas-microsoft-com:office:office" xmlns:r="http://schemas.openxmlformats.org/officeDocument/2006/relationships" xmlns:m="http://schemas.openxmlformats.org/officeDocument/2006/math" xmlns:v="urn:schemas-microsoft-com:vml" xmlns:wp="http://schemas.openxmlformats.org/drawingml/2006/wordprocessingDrawing" xmlns:w10="urn:schemas-microsoft-com:office:word" xmlns:w="http://schemas.openxmlformats.org/wordprocessingml/2006/main" xmlns:wne="http://schemas.microsoft.com/office/word/2006/wordml" xmlns:sl="http://schemas.openxmlformats.org/schemaLibrary/2006/main" xmlns:a="http://schemas.openxmlformats.org/drawingml/2006/main" xmlns:pic="http://schemas.openxmlformats.org/drawingml/2006/picture" xmlns:c="http://schemas.openxmlformats.org/drawingml/2006/chart" xmlns:lc="http://schemas.openxmlformats.org/drawingml/2006/lockedCanvas" xmlns:dgm="http://schemas.openxmlformats.org/drawingml/2006/diagram" xmlns:wps="http://schemas.microsoft.com/office/word/2010/wordprocessingShape" xmlns:wpg="http://schemas.microsoft.com/office/word/2010/wordprocessingGroup" xmlns:w14="http://schemas.microsoft.com/office/word/2010/wordml" xmlns:w15="http://schemas.microsoft.com/office/word/2012/wordml">
+<w:styles xmlns:w="http://schemas.openxmlformats.org/wordprocessingml/2006/main" xmlns:w14="http://schemas.microsoft.com/office/word/2010/wordml" xmlns:mc="http://schemas.openxmlformats.org/markup-compatibility/2006" mc:Ignorable="w14">
   <w:docDefaults>
     <w:rPrDefault>
       <w:rPr>
-        <w:rFonts w:ascii="Proxima Nova" w:cs="Proxima Nova" w:eastAsia="Proxima Nova" w:hAnsi="Proxima Nova"/>
+        <w:rFonts w:ascii="Proxima Nova" w:hAnsi="Proxima Nova" w:eastAsia="Proxima Nova" w:cs="Proxima Nova"/>
         <w:color w:val="353744"/>
         <w:sz w:val="22"/>
         <w:szCs w:val="22"/>
-        <w:lang w:val="it"/>
+        <w:lang w:val="it" w:eastAsia="zh-CN" w:bidi="hi-IN"/>
       </w:rPr>
     </w:rPrDefault>
     <w:pPrDefault>
       <w:pPr>
-        <w:spacing w:before="200" w:line="312" w:lineRule="auto"/>
+        <w:suppressAutoHyphens w:val="true"/>
       </w:pPr>
     </w:pPrDefault>
   </w:docDefaults>
-  <w:style w:type="paragraph" w:styleId="Normal" w:default="1">
-    <w:name w:val="normal"/>
-  </w:style>
-  <w:style w:type="table" w:styleId="TableNormal" w:default="1">
-    <w:name w:val="Table Normal"/>
+  <w:style w:type="paragraph" w:styleId="Normal">
+    <w:name w:val="Normal"/>
+    <w:qFormat/>
+    <w:pPr>
+      <w:widowControl/>
+      <w:bidi w:val="0"/>
+      <w:spacing w:lineRule="auto" w:line="312" w:before="200" w:after="0"/>
+      <w:jc w:val="left"/>
+    </w:pPr>
+    <w:rPr>
+      <w:rFonts w:ascii="Proxima Nova" w:hAnsi="Proxima Nova" w:eastAsia="Proxima Nova" w:cs="Proxima Nova"/>
+      <w:color w:val="353744"/>
+      <w:kern w:val="0"/>
+      <w:sz w:val="22"/>
+      <w:szCs w:val="22"/>
+      <w:lang w:val="it" w:eastAsia="zh-CN" w:bidi="hi-IN"/>
+    </w:rPr>
   </w:style>
   <w:style w:type="paragraph" w:styleId="Heading1">
-    <w:name w:val="heading 1"/>
-    <w:basedOn w:val="Normal"/>
-    <w:next w:val="Normal"/>
-    <w:pPr>
-      <w:pageBreakBefore w:val="0"/>
-      <w:spacing w:before="480" w:line="240" w:lineRule="auto"/>
+    <w:name w:val="Heading 1"/>
+    <w:basedOn w:val="Normal1"/>
+    <w:next w:val="Normal1"/>
+    <w:qFormat/>
+    <w:pPr>
+      <w:pageBreakBefore w:val="false"/>
+      <w:spacing w:lineRule="auto" w:line="240" w:before="480" w:after="0"/>
     </w:pPr>
     <w:rPr>
-      <w:rFonts w:ascii="Proxima Nova" w:cs="Proxima Nova" w:eastAsia="Proxima Nova" w:hAnsi="Proxima Nova"/>
-      <w:b w:val="1"/>
+      <w:rFonts w:ascii="Proxima Nova" w:hAnsi="Proxima Nova" w:eastAsia="Proxima Nova" w:cs="Proxima Nova"/>
+      <w:b/>
       <w:color w:val="353744"/>
       <w:sz w:val="28"/>
       <w:szCs w:val="28"/>
     </w:rPr>
   </w:style>
   <w:style w:type="paragraph" w:styleId="Heading2">
-    <w:name w:val="heading 2"/>
-    <w:basedOn w:val="Normal"/>
-    <w:next w:val="Normal"/>
-    <w:pPr>
-      <w:pageBreakBefore w:val="0"/>
-      <w:spacing w:before="320" w:line="240" w:lineRule="auto"/>
+    <w:name w:val="Heading 2"/>
+    <w:basedOn w:val="Normal1"/>
+    <w:next w:val="Normal1"/>
+    <w:qFormat/>
+    <w:pPr>
+      <w:pageBreakBefore w:val="false"/>
+      <w:spacing w:lineRule="auto" w:line="240" w:before="320" w:after="0"/>
     </w:pPr>
     <w:rPr>
-      <w:b w:val="1"/>
-      <w:color w:val="00ab44"/>
+      <w:b/>
+      <w:color w:val="00AB44"/>
       <w:sz w:val="28"/>
       <w:szCs w:val="28"/>
     </w:rPr>
   </w:style>
   <w:style w:type="paragraph" w:styleId="Heading3">
-    <w:name w:val="heading 3"/>
-    <w:basedOn w:val="Normal"/>
-    <w:next w:val="Normal"/>
-    <w:pPr>
-      <w:pageBreakBefore w:val="0"/>
-      <w:spacing w:line="240" w:lineRule="auto"/>
+    <w:name w:val="Heading 3"/>
+    <w:basedOn w:val="Normal1"/>
+    <w:next w:val="Normal1"/>
+    <w:qFormat/>
+    <w:pPr>
+      <w:pageBreakBefore w:val="false"/>
+      <w:spacing w:lineRule="auto" w:line="240"/>
     </w:pPr>
     <w:rPr>
       <w:sz w:val="26"/>
@@ -735,17 +856,18 @@
     </w:rPr>
   </w:style>
   <w:style w:type="paragraph" w:styleId="Heading4">
-    <w:name w:val="heading 4"/>
-    <w:basedOn w:val="Normal"/>
-    <w:next w:val="Normal"/>
-    <w:pPr>
-      <w:keepNext w:val="1"/>
-      <w:keepLines w:val="1"/>
-      <w:pageBreakBefore w:val="0"/>
-      <w:spacing w:after="0" w:before="160" w:lineRule="auto"/>
+    <w:name w:val="Heading 4"/>
+    <w:basedOn w:val="Normal1"/>
+    <w:next w:val="Normal1"/>
+    <w:qFormat/>
+    <w:pPr>
+      <w:keepNext w:val="true"/>
+      <w:keepLines/>
+      <w:pageBreakBefore w:val="false"/>
+      <w:spacing w:lineRule="auto" w:line="240" w:before="160" w:after="0"/>
     </w:pPr>
     <w:rPr>
-      <w:rFonts w:ascii="Trebuchet MS" w:cs="Trebuchet MS" w:eastAsia="Trebuchet MS" w:hAnsi="Trebuchet MS"/>
+      <w:rFonts w:ascii="Trebuchet MS" w:hAnsi="Trebuchet MS" w:eastAsia="Trebuchet MS" w:cs="Trebuchet MS"/>
       <w:color w:val="666666"/>
       <w:sz w:val="22"/>
       <w:szCs w:val="22"/>
@@ -753,47 +875,126 @@
     </w:rPr>
   </w:style>
   <w:style w:type="paragraph" w:styleId="Heading5">
-    <w:name w:val="heading 5"/>
-    <w:basedOn w:val="Normal"/>
-    <w:next w:val="Normal"/>
-    <w:pPr>
-      <w:keepNext w:val="1"/>
-      <w:keepLines w:val="1"/>
-      <w:pageBreakBefore w:val="0"/>
-      <w:spacing w:after="0" w:before="160" w:lineRule="auto"/>
+    <w:name w:val="Heading 5"/>
+    <w:basedOn w:val="Normal1"/>
+    <w:next w:val="Normal1"/>
+    <w:qFormat/>
+    <w:pPr>
+      <w:keepNext w:val="true"/>
+      <w:keepLines/>
+      <w:pageBreakBefore w:val="false"/>
+      <w:spacing w:lineRule="auto" w:line="240" w:before="160" w:after="0"/>
     </w:pPr>
     <w:rPr>
-      <w:rFonts w:ascii="Trebuchet MS" w:cs="Trebuchet MS" w:eastAsia="Trebuchet MS" w:hAnsi="Trebuchet MS"/>
+      <w:rFonts w:ascii="Trebuchet MS" w:hAnsi="Trebuchet MS" w:eastAsia="Trebuchet MS" w:cs="Trebuchet MS"/>
       <w:color w:val="666666"/>
       <w:sz w:val="22"/>
       <w:szCs w:val="22"/>
     </w:rPr>
   </w:style>
   <w:style w:type="paragraph" w:styleId="Heading6">
-    <w:name w:val="heading 6"/>
-    <w:basedOn w:val="Normal"/>
-    <w:next w:val="Normal"/>
-    <w:pPr>
-      <w:keepNext w:val="1"/>
-      <w:keepLines w:val="1"/>
-      <w:pageBreakBefore w:val="0"/>
-      <w:spacing w:after="0" w:before="160" w:lineRule="auto"/>
+    <w:name w:val="Heading 6"/>
+    <w:basedOn w:val="Normal1"/>
+    <w:next w:val="Normal1"/>
+    <w:qFormat/>
+    <w:pPr>
+      <w:keepNext w:val="true"/>
+      <w:keepLines/>
+      <w:pageBreakBefore w:val="false"/>
+      <w:spacing w:lineRule="auto" w:line="240" w:before="160" w:after="0"/>
     </w:pPr>
     <w:rPr>
-      <w:rFonts w:ascii="Trebuchet MS" w:cs="Trebuchet MS" w:eastAsia="Trebuchet MS" w:hAnsi="Trebuchet MS"/>
-      <w:i w:val="1"/>
+      <w:rFonts w:ascii="Trebuchet MS" w:hAnsi="Trebuchet MS" w:eastAsia="Trebuchet MS" w:cs="Trebuchet MS"/>
+      <w:i/>
       <w:color w:val="666666"/>
       <w:sz w:val="22"/>
       <w:szCs w:val="22"/>
     </w:rPr>
   </w:style>
+  <w:style w:type="paragraph" w:styleId="Heading">
+    <w:name w:val="Heading"/>
+    <w:basedOn w:val="Normal"/>
+    <w:next w:val="TextBody"/>
+    <w:qFormat/>
+    <w:pPr>
+      <w:keepNext w:val="true"/>
+      <w:spacing w:before="240" w:after="120"/>
+    </w:pPr>
+    <w:rPr>
+      <w:rFonts w:ascii="Liberation Sans" w:hAnsi="Liberation Sans" w:eastAsia="Noto Sans CJK SC" w:cs="Lohit Devanagari"/>
+      <w:sz w:val="28"/>
+      <w:szCs w:val="28"/>
+    </w:rPr>
+  </w:style>
+  <w:style w:type="paragraph" w:styleId="TextBody">
+    <w:name w:val="Body Text"/>
+    <w:basedOn w:val="Normal"/>
+    <w:pPr>
+      <w:spacing w:lineRule="auto" w:line="276" w:before="0" w:after="140"/>
+    </w:pPr>
+    <w:rPr/>
+  </w:style>
+  <w:style w:type="paragraph" w:styleId="List">
+    <w:name w:val="List"/>
+    <w:basedOn w:val="TextBody"/>
+    <w:pPr/>
+    <w:rPr>
+      <w:rFonts w:cs="Lohit Devanagari"/>
+    </w:rPr>
+  </w:style>
+  <w:style w:type="paragraph" w:styleId="Caption">
+    <w:name w:val="Caption"/>
+    <w:basedOn w:val="Normal"/>
+    <w:qFormat/>
+    <w:pPr>
+      <w:suppressLineNumbers/>
+      <w:spacing w:before="120" w:after="120"/>
+    </w:pPr>
+    <w:rPr>
+      <w:rFonts w:cs="Lohit Devanagari"/>
+      <w:i/>
+      <w:iCs/>
+      <w:sz w:val="24"/>
+      <w:szCs w:val="24"/>
+    </w:rPr>
+  </w:style>
+  <w:style w:type="paragraph" w:styleId="Index">
+    <w:name w:val="Index"/>
+    <w:basedOn w:val="Normal"/>
+    <w:qFormat/>
+    <w:pPr>
+      <w:suppressLineNumbers/>
+    </w:pPr>
+    <w:rPr>
+      <w:rFonts w:cs="Lohit Devanagari"/>
+    </w:rPr>
+  </w:style>
+  <w:style w:type="paragraph" w:styleId="Normal1" w:default="1">
+    <w:name w:val="LO-normal"/>
+    <w:qFormat/>
+    <w:pPr>
+      <w:widowControl/>
+      <w:bidi w:val="0"/>
+      <w:spacing w:lineRule="auto" w:line="312" w:before="200" w:after="0"/>
+      <w:jc w:val="left"/>
+    </w:pPr>
+    <w:rPr>
+      <w:rFonts w:ascii="Proxima Nova" w:hAnsi="Proxima Nova" w:eastAsia="Proxima Nova" w:cs="Proxima Nova"/>
+      <w:color w:val="353744"/>
+      <w:kern w:val="0"/>
+      <w:sz w:val="22"/>
+      <w:szCs w:val="22"/>
+      <w:lang w:val="it" w:eastAsia="zh-CN" w:bidi="hi-IN"/>
+    </w:rPr>
+  </w:style>
   <w:style w:type="paragraph" w:styleId="Title">
     <w:name w:val="Title"/>
-    <w:basedOn w:val="Normal"/>
-    <w:next w:val="Normal"/>
-    <w:pPr>
-      <w:pageBreakBefore w:val="0"/>
-      <w:spacing w:before="320" w:line="240" w:lineRule="auto"/>
+    <w:basedOn w:val="Normal1"/>
+    <w:next w:val="Normal1"/>
+    <w:qFormat/>
+    <w:pPr>
+      <w:pageBreakBefore w:val="false"/>
+      <w:spacing w:lineRule="auto" w:line="240" w:before="320" w:after="0"/>
     </w:pPr>
     <w:rPr>
       <w:color w:val="353744"/>
@@ -803,17 +1004,40 @@
   </w:style>
   <w:style w:type="paragraph" w:styleId="Subtitle">
     <w:name w:val="Subtitle"/>
-    <w:basedOn w:val="Normal"/>
-    <w:next w:val="Normal"/>
-    <w:pPr>
-      <w:pageBreakBefore w:val="0"/>
-      <w:spacing w:before="0" w:line="240" w:lineRule="auto"/>
+    <w:basedOn w:val="Normal1"/>
+    <w:next w:val="Normal1"/>
+    <w:qFormat/>
+    <w:pPr>
+      <w:pageBreakBefore w:val="false"/>
+      <w:spacing w:lineRule="auto" w:line="240" w:before="0" w:after="0"/>
     </w:pPr>
     <w:rPr>
       <w:color w:val="666666"/>
       <w:sz w:val="26"/>
       <w:szCs w:val="26"/>
     </w:rPr>
+  </w:style>
+  <w:style w:type="paragraph" w:styleId="HeaderandFooter">
+    <w:name w:val="Header and Footer"/>
+    <w:basedOn w:val="Normal"/>
+    <w:qFormat/>
+    <w:pPr/>
+    <w:rPr/>
+  </w:style>
+  <w:style w:type="paragraph" w:styleId="Header">
+    <w:name w:val="Header"/>
+    <w:basedOn w:val="HeaderandFooter"/>
+    <w:pPr/>
+    <w:rPr/>
+  </w:style>
+  <w:style w:type="paragraph" w:styleId="Footer">
+    <w:name w:val="Footer"/>
+    <w:basedOn w:val="HeaderandFooter"/>
+    <w:pPr/>
+    <w:rPr/>
+  </w:style>
+  <w:style w:type="table" w:default="1" w:styleId="TableNormal">
+    <w:name w:val="Table Normal"/>
   </w:style>
 </w:styles>
 </file>

</xml_diff>

<commit_message>
formulazione obiettivo su engagement soggetta a cambiamenti futuri
</commit_message>
<xml_diff>
--- a/doc_justcook.docx
+++ b/doc_justcook.docx
@@ -4,9 +4,8 @@
   <w:body>
     <w:p>
       <w:pPr>
-        <w:pStyle w:val="Normal1"/>
+        <w:pStyle w:val="LOnormal"/>
         <w:pageBreakBefore w:val="false"/>
-        <w:pBdr/>
         <w:shd w:val="clear" w:fill="auto"/>
         <w:spacing w:lineRule="auto" w:line="240" w:before="0" w:after="200"/>
         <w:rPr/>
@@ -54,9 +53,8 @@
     </w:p>
     <w:p>
       <w:pPr>
-        <w:pStyle w:val="Normal1"/>
+        <w:pStyle w:val="LOnormal"/>
         <w:pageBreakBefore w:val="false"/>
-        <w:pBdr/>
         <w:shd w:val="clear" w:fill="auto"/>
         <w:spacing w:lineRule="auto" w:line="240" w:before="0" w:after="0"/>
         <w:rPr>
@@ -106,7 +104,6 @@
       <w:pPr>
         <w:pStyle w:val="Title"/>
         <w:pageBreakBefore w:val="false"/>
-        <w:pBdr/>
         <w:shd w:val="clear" w:fill="auto"/>
         <w:rPr>
           <w:rFonts w:ascii="Proxima Nova" w:hAnsi="Proxima Nova" w:eastAsia="Proxima Nova" w:cs="Proxima Nova"/>
@@ -126,7 +123,6 @@
       <w:pPr>
         <w:pStyle w:val="Subtitle"/>
         <w:pageBreakBefore w:val="false"/>
-        <w:pBdr/>
         <w:shd w:val="clear" w:fill="auto"/>
         <w:rPr>
           <w:b/>
@@ -172,171 +168,147 @@
     </w:p>
     <w:p>
       <w:pPr>
-        <w:pStyle w:val="Normal1"/>
+        <w:pStyle w:val="LOnormal"/>
+        <w:rPr/>
+      </w:pPr>
+      <w:r>
         <w:rPr>
           <w:sz w:val="22"/>
           <w:szCs w:val="22"/>
         </w:rPr>
+        <w:t>Il progetto ha come obiettivo la creazione di un’applicazione web che permetta di realizzare ricette in base agli ingredienti disponibili nella propria casa.</w:t>
+      </w:r>
+    </w:p>
+    <w:p>
+      <w:pPr>
+        <w:pStyle w:val="LOnormal"/>
+        <w:rPr/>
       </w:pPr>
       <w:r>
         <w:rPr>
           <w:sz w:val="22"/>
           <w:szCs w:val="22"/>
         </w:rPr>
-        <w:t>Il progetto ha come obiettivo la creazione di un’applicazione web che permetta di realizzare ricette in base agli ingredienti disponibili nella propria casa.</w:t>
-      </w:r>
-    </w:p>
-    <w:p>
-      <w:pPr>
-        <w:pStyle w:val="Normal1"/>
-        <w:rPr>
-          <w:sz w:val="22"/>
-          <w:szCs w:val="22"/>
-        </w:rPr>
-      </w:pPr>
-      <w:r>
-        <w:rPr>
-          <w:sz w:val="22"/>
-          <w:szCs w:val="22"/>
-        </w:rPr>
         <w:t>Questa applicazione dovrà contenere i sottostanti punti:</w:t>
       </w:r>
     </w:p>
     <w:p>
       <w:pPr>
-        <w:pStyle w:val="Normal1"/>
+        <w:pStyle w:val="LOnormal"/>
         <w:numPr>
           <w:ilvl w:val="0"/>
           <w:numId w:val="1"/>
         </w:numPr>
         <w:spacing w:before="200" w:afterAutospacing="0" w:after="0"/>
         <w:ind w:left="720" w:hanging="360"/>
+        <w:rPr/>
+      </w:pPr>
+      <w:r>
         <w:rPr>
           <w:sz w:val="22"/>
           <w:szCs w:val="22"/>
         </w:rPr>
-      </w:pPr>
-      <w:r>
-        <w:rPr>
-          <w:sz w:val="22"/>
-          <w:szCs w:val="22"/>
-        </w:rPr>
         <w:t>L’applicazione deve essere in grado di proporre delle ricette in base agli alimenti presenti in casa e alle preferenze di ogni utente.</w:t>
       </w:r>
     </w:p>
     <w:p>
       <w:pPr>
-        <w:pStyle w:val="Normal1"/>
+        <w:pStyle w:val="LOnormal"/>
         <w:numPr>
           <w:ilvl w:val="0"/>
           <w:numId w:val="1"/>
         </w:numPr>
         <w:spacing w:beforeAutospacing="0" w:before="0" w:afterAutospacing="0" w:after="0"/>
         <w:ind w:left="720" w:hanging="360"/>
+        <w:rPr/>
+      </w:pPr>
+      <w:r>
         <w:rPr>
           <w:sz w:val="22"/>
           <w:szCs w:val="22"/>
         </w:rPr>
-      </w:pPr>
-      <w:r>
-        <w:rPr>
-          <w:sz w:val="22"/>
-          <w:szCs w:val="22"/>
-        </w:rPr>
         <w:t>Ogni utente può inserire i propri ingredienti nella “dispensa” tramite una barra di ricerca.</w:t>
       </w:r>
     </w:p>
     <w:p>
       <w:pPr>
-        <w:pStyle w:val="Normal1"/>
+        <w:pStyle w:val="LOnormal"/>
         <w:numPr>
           <w:ilvl w:val="0"/>
           <w:numId w:val="1"/>
         </w:numPr>
         <w:spacing w:lineRule="auto" w:line="276" w:beforeAutospacing="0" w:before="0" w:afterAutospacing="0" w:after="0"/>
         <w:ind w:left="720" w:hanging="360"/>
+        <w:rPr/>
+      </w:pPr>
+      <w:r>
         <w:rPr>
           <w:sz w:val="22"/>
           <w:szCs w:val="22"/>
         </w:rPr>
-      </w:pPr>
-      <w:r>
-        <w:rPr>
-          <w:sz w:val="22"/>
-          <w:szCs w:val="22"/>
-        </w:rPr>
         <w:t>I criteri di ricerca possono essere modificati in base a diverse necessità (tempo, costo, difficoltà, strumenti da utilizzare, dieta, allergeni, numero di persone).</w:t>
       </w:r>
     </w:p>
     <w:p>
       <w:pPr>
-        <w:pStyle w:val="Normal1"/>
+        <w:pStyle w:val="LOnormal"/>
         <w:numPr>
           <w:ilvl w:val="0"/>
           <w:numId w:val="1"/>
         </w:numPr>
         <w:spacing w:lineRule="auto" w:line="276" w:beforeAutospacing="0" w:before="0" w:afterAutospacing="0" w:after="0"/>
         <w:ind w:left="720" w:hanging="360"/>
+        <w:rPr/>
+      </w:pPr>
+      <w:r>
         <w:rPr>
           <w:sz w:val="22"/>
           <w:szCs w:val="22"/>
         </w:rPr>
-      </w:pPr>
-      <w:r>
-        <w:rPr>
-          <w:sz w:val="22"/>
-          <w:szCs w:val="22"/>
-        </w:rPr>
-        <w:t xml:space="preserve">Per ogni utente esiste la possibilità di creare un proprio account ottenendo diverse agevolazioni, tra cui il salvataggio delle ricette preferite, dei criteri di ricerca e degli alimenti rimanenti “in dispensa”. </w:t>
-      </w:r>
-    </w:p>
-    <w:p>
-      <w:pPr>
-        <w:pStyle w:val="Normal1"/>
+        <w:t xml:space="preserve">Per ogni utente esiste la possibilità di creare un proprio account ottenendo diverse agevolazioni, tra cui il salvataggio delle ricette preferite, dei criteri di ricerca e degli alimenti rimanenti in “dispensa”. </w:t>
+      </w:r>
+    </w:p>
+    <w:p>
+      <w:pPr>
+        <w:pStyle w:val="LOnormal"/>
         <w:numPr>
           <w:ilvl w:val="0"/>
           <w:numId w:val="1"/>
         </w:numPr>
         <w:spacing w:lineRule="auto" w:line="276" w:beforeAutospacing="0" w:before="0" w:afterAutospacing="0" w:after="0"/>
         <w:ind w:left="720" w:hanging="360"/>
+        <w:rPr/>
+      </w:pPr>
+      <w:r>
         <w:rPr>
           <w:sz w:val="22"/>
           <w:szCs w:val="22"/>
         </w:rPr>
-      </w:pPr>
-      <w:r>
-        <w:rPr>
-          <w:sz w:val="22"/>
-          <w:szCs w:val="22"/>
-        </w:rPr>
         <w:t xml:space="preserve">Ogni ricetta ha la possibilità di essere “completata” fornendo un aggiornamento automatico della “dispensa”. Quest'ultimo consiste nel togliere gli alimenti appena utilizzati. </w:t>
       </w:r>
     </w:p>
     <w:p>
       <w:pPr>
-        <w:pStyle w:val="Normal1"/>
+        <w:pStyle w:val="LOnormal"/>
         <w:numPr>
           <w:ilvl w:val="0"/>
           <w:numId w:val="1"/>
         </w:numPr>
         <w:spacing w:lineRule="auto" w:line="276" w:beforeAutospacing="0" w:before="0" w:afterAutospacing="0" w:after="0"/>
         <w:ind w:left="720" w:hanging="360"/>
+        <w:rPr/>
+      </w:pPr>
+      <w:r>
         <w:rPr>
           <w:sz w:val="22"/>
           <w:szCs w:val="22"/>
         </w:rPr>
-      </w:pPr>
-      <w:r>
-        <w:rPr>
-          <w:sz w:val="22"/>
-          <w:szCs w:val="22"/>
-        </w:rPr>
         <w:t>Ogni utente iscritto può commentare le ricette, lasciare una votazione e aggiungere foto del piatto ricreato.</w:t>
       </w:r>
     </w:p>
     <w:p>
       <w:pPr>
-        <w:pStyle w:val="Normal1"/>
+        <w:pStyle w:val="LOnormal"/>
         <w:numPr>
           <w:ilvl w:val="0"/>
           <w:numId w:val="1"/>
@@ -350,38 +322,21 @@
           <w:sz w:val="22"/>
           <w:szCs w:val="22"/>
         </w:rPr>
-        <w:t xml:space="preserve">Gli utenti registrati più attivi della piattaforma, ovvero che interagiscono frequentemente con </w:t>
-      </w:r>
-      <w:r>
+        <w:t>Gli utenti registrati più attivi della piattaforma, ovvero che interagiscono frequentemente con commenti, voti, immagini, avranno la possibilità di pubblicare ricette.</w:t>
+      </w:r>
+    </w:p>
+    <w:p>
+      <w:pPr>
+        <w:pStyle w:val="LOnormal"/>
+        <w:pageBreakBefore w:val="false"/>
+        <w:ind w:left="720" w:hanging="0"/>
         <w:rPr>
           <w:sz w:val="22"/>
           <w:szCs w:val="22"/>
         </w:rPr>
-        <w:t xml:space="preserve">commenti, voti, immagini, </w:t>
-      </w:r>
-      <w:r>
-        <w:rPr>
-          <w:sz w:val="22"/>
-          <w:szCs w:val="22"/>
-        </w:rPr>
-        <w:t>avranno la possibilità di pubblicare ricette.</w:t>
-      </w:r>
-    </w:p>
-    <w:p>
-      <w:pPr>
-        <w:pStyle w:val="Normal1"/>
-        <w:pageBreakBefore w:val="false"/>
-        <w:ind w:left="720" w:hanging="0"/>
-        <w:rPr>
-          <w:sz w:val="22"/>
-          <w:szCs w:val="22"/>
-        </w:rPr>
-      </w:pPr>
-      <w:r>
-        <w:rPr>
-          <w:sz w:val="22"/>
-          <w:szCs w:val="22"/>
-        </w:rPr>
+      </w:pPr>
+      <w:r>
+        <w:rPr/>
       </w:r>
     </w:p>
     <w:sectPr>
@@ -390,7 +345,7 @@
       <w:footerReference w:type="first" r:id="rId5"/>
       <w:type w:val="nextPage"/>
       <w:pgSz w:w="12240" w:h="15840"/>
-      <w:pgMar w:left="1440" w:right="1440" w:header="0" w:top="1080" w:footer="0" w:bottom="720" w:gutter="0"/>
+      <w:pgMar w:left="1440" w:right="1440" w:header="0" w:top="1080" w:footer="0" w:bottom="0" w:gutter="0"/>
       <w:pgNumType w:start="1" w:fmt="decimal"/>
       <w:formProt w:val="false"/>
       <w:titlePg/>
@@ -405,9 +360,8 @@
 <w:ftr xmlns:o="urn:schemas-microsoft-com:office:office" xmlns:r="http://schemas.openxmlformats.org/officeDocument/2006/relationships" xmlns:v="urn:schemas-microsoft-com:vml" xmlns:w="http://schemas.openxmlformats.org/wordprocessingml/2006/main" xmlns:w10="urn:schemas-microsoft-com:office:word" xmlns:wp="http://schemas.openxmlformats.org/drawingml/2006/wordprocessingDrawing" xmlns:wps="http://schemas.microsoft.com/office/word/2010/wordprocessingShape" xmlns:wpg="http://schemas.microsoft.com/office/word/2010/wordprocessingGroup" xmlns:mc="http://schemas.openxmlformats.org/markup-compatibility/2006" xmlns:wp14="http://schemas.microsoft.com/office/word/2010/wordprocessingDrawing" xmlns:w14="http://schemas.microsoft.com/office/word/2010/wordml" mc:Ignorable="w14 wp14">
   <w:p>
     <w:pPr>
-      <w:pStyle w:val="Normal1"/>
+      <w:pStyle w:val="LOnormal"/>
       <w:pageBreakBefore w:val="false"/>
-      <w:pBdr/>
       <w:shd w:val="clear" w:fill="auto"/>
       <w:spacing w:lineRule="auto" w:line="240" w:before="200" w:after="720"/>
       <w:rPr/>
@@ -423,9 +377,8 @@
 <w:hdr xmlns:o="urn:schemas-microsoft-com:office:office" xmlns:r="http://schemas.openxmlformats.org/officeDocument/2006/relationships" xmlns:v="urn:schemas-microsoft-com:vml" xmlns:w="http://schemas.openxmlformats.org/wordprocessingml/2006/main" xmlns:w10="urn:schemas-microsoft-com:office:word" xmlns:wp="http://schemas.openxmlformats.org/drawingml/2006/wordprocessingDrawing" xmlns:wps="http://schemas.microsoft.com/office/word/2010/wordprocessingShape" xmlns:wpg="http://schemas.microsoft.com/office/word/2010/wordprocessingGroup" xmlns:mc="http://schemas.openxmlformats.org/markup-compatibility/2006" xmlns:wp14="http://schemas.microsoft.com/office/word/2010/wordprocessingDrawing" xmlns:w14="http://schemas.microsoft.com/office/word/2010/wordml" mc:Ignorable="w14 wp14">
   <w:p>
     <w:pPr>
-      <w:pStyle w:val="Normal1"/>
+      <w:pStyle w:val="LOnormal"/>
       <w:pageBreakBefore w:val="false"/>
-      <w:pBdr/>
       <w:shd w:val="clear" w:fill="auto"/>
       <w:spacing w:lineRule="auto" w:line="240" w:before="400" w:after="0"/>
       <w:rPr/>
@@ -436,9 +389,8 @@
   </w:p>
   <w:p>
     <w:pPr>
-      <w:pStyle w:val="Normal1"/>
+      <w:pStyle w:val="LOnormal"/>
       <w:pageBreakBefore w:val="false"/>
-      <w:pBdr/>
       <w:shd w:val="clear" w:fill="auto"/>
       <w:spacing w:lineRule="auto" w:line="240" w:before="0" w:after="0"/>
       <w:rPr/>
@@ -491,9 +443,8 @@
 <w:hdr xmlns:o="urn:schemas-microsoft-com:office:office" xmlns:r="http://schemas.openxmlformats.org/officeDocument/2006/relationships" xmlns:v="urn:schemas-microsoft-com:vml" xmlns:w="http://schemas.openxmlformats.org/wordprocessingml/2006/main" xmlns:w10="urn:schemas-microsoft-com:office:word" xmlns:wp="http://schemas.openxmlformats.org/drawingml/2006/wordprocessingDrawing" xmlns:wps="http://schemas.microsoft.com/office/word/2010/wordprocessingShape" xmlns:wpg="http://schemas.microsoft.com/office/word/2010/wordprocessingGroup" xmlns:mc="http://schemas.openxmlformats.org/markup-compatibility/2006" xmlns:wp14="http://schemas.microsoft.com/office/word/2010/wordprocessingDrawing" xmlns:w14="http://schemas.microsoft.com/office/word/2010/wordml" mc:Ignorable="w14 wp14">
   <w:p>
     <w:pPr>
-      <w:pStyle w:val="Normal1"/>
+      <w:pStyle w:val="LOnormal"/>
       <w:pageBreakBefore w:val="false"/>
-      <w:pBdr/>
       <w:shd w:val="clear" w:fill="auto"/>
       <w:spacing w:before="200" w:after="0"/>
       <w:rPr/>
@@ -779,7 +730,6 @@
       <w:rPr>
         <w:rFonts w:ascii="Proxima Nova" w:hAnsi="Proxima Nova" w:eastAsia="Proxima Nova" w:cs="Proxima Nova"/>
         <w:color w:val="353744"/>
-        <w:sz w:val="22"/>
         <w:szCs w:val="22"/>
         <w:lang w:val="it" w:eastAsia="zh-CN" w:bidi="hi-IN"/>
       </w:rPr>
@@ -795,6 +745,7 @@
     <w:qFormat/>
     <w:pPr>
       <w:widowControl/>
+      <w:suppressAutoHyphens w:val="true"/>
       <w:bidi w:val="0"/>
       <w:spacing w:lineRule="auto" w:line="312" w:before="200" w:after="0"/>
       <w:jc w:val="left"/>
@@ -810,8 +761,8 @@
   </w:style>
   <w:style w:type="paragraph" w:styleId="Heading1">
     <w:name w:val="Heading 1"/>
-    <w:basedOn w:val="Normal1"/>
-    <w:next w:val="Normal1"/>
+    <w:basedOn w:val="LOnormal"/>
+    <w:next w:val="LOnormal"/>
     <w:qFormat/>
     <w:pPr>
       <w:pageBreakBefore w:val="false"/>
@@ -827,8 +778,8 @@
   </w:style>
   <w:style w:type="paragraph" w:styleId="Heading2">
     <w:name w:val="Heading 2"/>
-    <w:basedOn w:val="Normal1"/>
-    <w:next w:val="Normal1"/>
+    <w:basedOn w:val="LOnormal"/>
+    <w:next w:val="LOnormal"/>
     <w:qFormat/>
     <w:pPr>
       <w:pageBreakBefore w:val="false"/>
@@ -843,8 +794,8 @@
   </w:style>
   <w:style w:type="paragraph" w:styleId="Heading3">
     <w:name w:val="Heading 3"/>
-    <w:basedOn w:val="Normal1"/>
-    <w:next w:val="Normal1"/>
+    <w:basedOn w:val="LOnormal"/>
+    <w:next w:val="LOnormal"/>
     <w:qFormat/>
     <w:pPr>
       <w:pageBreakBefore w:val="false"/>
@@ -857,8 +808,8 @@
   </w:style>
   <w:style w:type="paragraph" w:styleId="Heading4">
     <w:name w:val="Heading 4"/>
-    <w:basedOn w:val="Normal1"/>
-    <w:next w:val="Normal1"/>
+    <w:basedOn w:val="LOnormal"/>
+    <w:next w:val="LOnormal"/>
     <w:qFormat/>
     <w:pPr>
       <w:keepNext w:val="true"/>
@@ -876,8 +827,8 @@
   </w:style>
   <w:style w:type="paragraph" w:styleId="Heading5">
     <w:name w:val="Heading 5"/>
-    <w:basedOn w:val="Normal1"/>
-    <w:next w:val="Normal1"/>
+    <w:basedOn w:val="LOnormal"/>
+    <w:next w:val="LOnormal"/>
     <w:qFormat/>
     <w:pPr>
       <w:keepNext w:val="true"/>
@@ -894,8 +845,8 @@
   </w:style>
   <w:style w:type="paragraph" w:styleId="Heading6">
     <w:name w:val="Heading 6"/>
-    <w:basedOn w:val="Normal1"/>
-    <w:next w:val="Normal1"/>
+    <w:basedOn w:val="LOnormal"/>
+    <w:next w:val="LOnormal"/>
     <w:qFormat/>
     <w:pPr>
       <w:keepNext w:val="true"/>
@@ -969,11 +920,12 @@
       <w:rFonts w:cs="Lohit Devanagari"/>
     </w:rPr>
   </w:style>
-  <w:style w:type="paragraph" w:styleId="Normal1" w:default="1">
+  <w:style w:type="paragraph" w:styleId="LOnormal" w:default="1">
     <w:name w:val="LO-normal"/>
     <w:qFormat/>
     <w:pPr>
       <w:widowControl/>
+      <w:suppressAutoHyphens w:val="true"/>
       <w:bidi w:val="0"/>
       <w:spacing w:lineRule="auto" w:line="312" w:before="200" w:after="0"/>
       <w:jc w:val="left"/>
@@ -989,8 +941,8 @@
   </w:style>
   <w:style w:type="paragraph" w:styleId="Title">
     <w:name w:val="Title"/>
-    <w:basedOn w:val="Normal1"/>
-    <w:next w:val="Normal1"/>
+    <w:basedOn w:val="LOnormal"/>
+    <w:next w:val="LOnormal"/>
     <w:qFormat/>
     <w:pPr>
       <w:pageBreakBefore w:val="false"/>
@@ -1004,8 +956,8 @@
   </w:style>
   <w:style w:type="paragraph" w:styleId="Subtitle">
     <w:name w:val="Subtitle"/>
-    <w:basedOn w:val="Normal1"/>
-    <w:next w:val="Normal1"/>
+    <w:basedOn w:val="LOnormal"/>
+    <w:next w:val="LOnormal"/>
     <w:qFormat/>
     <w:pPr>
       <w:pageBreakBefore w:val="false"/>

</xml_diff>